<commit_message>
combined create report and NZX extracting, with better screenshotting
</commit_message>
<xml_diff>
--- a/NZSXCompanyDetails-Template.docx
+++ b/NZSXCompanyDetails-Template.docx
@@ -19,7 +19,13 @@
         <w:rPr>
           <w:rFonts w:ascii="Times New Roman" w:hAnsi="Times New Roman"/>
         </w:rPr>
-        <w:t>Company Name</w:t>
+        <w:t>Company Nam</w:t>
+      </w:r>
+      <w:r>
+        <w:rPr>
+          <w:rFonts w:ascii="Times New Roman" w:hAnsi="Times New Roman"/>
+        </w:rPr>
+        <w:t>e</w:t>
       </w:r>
       <w:r>
         <w:rPr>
@@ -55,13 +61,13 @@
         </w:trPr>
         <w:tc>
           <w:tcPr>
-            <w:tcW w:w="3544" w:type="dxa"/>
+            <w:tcW w:w="3433" w:type="dxa"/>
             <w:vAlign w:val="center"/>
           </w:tcPr>
           <w:p>
             <w:pPr>
               <w:rPr>
-                <w:rFonts w:cstheme="minorHAnsi"/>
+                <w:rFonts w:ascii="Arial" w:hAnsi="Arial" w:cs="Arial"/>
                 <w:b/>
                 <w:bCs/>
                 <w:sz w:val="24"/>
@@ -70,7 +76,7 @@
             </w:pPr>
             <w:r>
               <w:rPr>
-                <w:rFonts w:cstheme="minorHAnsi"/>
+                <w:rFonts w:ascii="Arial" w:hAnsi="Arial" w:cs="Arial"/>
                 <w:b/>
                 <w:bCs/>
                 <w:sz w:val="24"/>
@@ -82,20 +88,20 @@
         </w:tc>
         <w:tc>
           <w:tcPr>
-            <w:tcW w:w="5806" w:type="dxa"/>
+            <w:tcW w:w="5593" w:type="dxa"/>
             <w:vAlign w:val="center"/>
           </w:tcPr>
           <w:p>
             <w:pPr>
               <w:rPr>
-                <w:rFonts w:cstheme="minorHAnsi"/>
+                <w:rFonts w:ascii="Arial" w:hAnsi="Arial" w:cs="Arial"/>
                 <w:sz w:val="24"/>
                 <w:szCs w:val="24"/>
               </w:rPr>
             </w:pPr>
             <w:r>
               <w:rPr>
-                <w:rFonts w:cstheme="minorHAnsi"/>
+                <w:rFonts w:ascii="Arial" w:hAnsi="Arial" w:cs="Arial"/>
                 <w:sz w:val="24"/>
                 <w:szCs w:val="24"/>
               </w:rPr>
@@ -110,13 +116,13 @@
         </w:trPr>
         <w:tc>
           <w:tcPr>
-            <w:tcW w:w="3544" w:type="dxa"/>
+            <w:tcW w:w="3433" w:type="dxa"/>
             <w:vAlign w:val="center"/>
           </w:tcPr>
           <w:p>
             <w:pPr>
               <w:rPr>
-                <w:rFonts w:cstheme="minorHAnsi"/>
+                <w:rFonts w:ascii="Arial" w:hAnsi="Arial" w:cs="Arial"/>
                 <w:b/>
                 <w:bCs/>
                 <w:sz w:val="24"/>
@@ -125,7 +131,7 @@
             </w:pPr>
             <w:r>
               <w:rPr>
-                <w:rFonts w:cstheme="minorHAnsi"/>
+                <w:rFonts w:ascii="Arial" w:hAnsi="Arial" w:cs="Arial"/>
                 <w:b/>
                 <w:bCs/>
                 <w:sz w:val="24"/>
@@ -137,20 +143,20 @@
         </w:tc>
         <w:tc>
           <w:tcPr>
-            <w:tcW w:w="5806" w:type="dxa"/>
+            <w:tcW w:w="5593" w:type="dxa"/>
             <w:vAlign w:val="center"/>
           </w:tcPr>
           <w:p>
             <w:pPr>
               <w:rPr>
-                <w:rFonts w:cstheme="minorHAnsi"/>
+                <w:rFonts w:ascii="Arial" w:hAnsi="Arial" w:cs="Arial"/>
                 <w:sz w:val="24"/>
                 <w:szCs w:val="24"/>
               </w:rPr>
             </w:pPr>
             <w:r>
               <w:rPr>
-                <w:rFonts w:cstheme="minorHAnsi"/>
+                <w:rFonts w:ascii="Arial" w:hAnsi="Arial" w:cs="Arial"/>
                 <w:sz w:val="24"/>
                 <w:szCs w:val="24"/>
               </w:rPr>
@@ -165,13 +171,13 @@
         </w:trPr>
         <w:tc>
           <w:tcPr>
-            <w:tcW w:w="3544" w:type="dxa"/>
+            <w:tcW w:w="3433" w:type="dxa"/>
             <w:vAlign w:val="center"/>
           </w:tcPr>
           <w:p>
             <w:pPr>
               <w:rPr>
-                <w:rFonts w:cstheme="minorHAnsi"/>
+                <w:rFonts w:ascii="Arial" w:hAnsi="Arial" w:cs="Arial"/>
                 <w:b/>
                 <w:bCs/>
                 <w:sz w:val="24"/>
@@ -180,7 +186,7 @@
             </w:pPr>
             <w:r>
               <w:rPr>
-                <w:rFonts w:cstheme="minorHAnsi"/>
+                <w:rFonts w:ascii="Arial" w:hAnsi="Arial" w:cs="Arial"/>
                 <w:b/>
                 <w:bCs/>
                 <w:sz w:val="24"/>
@@ -192,20 +198,20 @@
         </w:tc>
         <w:tc>
           <w:tcPr>
-            <w:tcW w:w="5806" w:type="dxa"/>
+            <w:tcW w:w="5593" w:type="dxa"/>
             <w:vAlign w:val="center"/>
           </w:tcPr>
           <w:p>
             <w:pPr>
               <w:rPr>
-                <w:rFonts w:cstheme="minorHAnsi"/>
+                <w:rFonts w:ascii="Arial" w:hAnsi="Arial" w:cs="Arial"/>
                 <w:sz w:val="24"/>
                 <w:szCs w:val="24"/>
               </w:rPr>
             </w:pPr>
             <w:r>
               <w:rPr>
-                <w:rFonts w:cstheme="minorHAnsi"/>
+                <w:rFonts w:ascii="Arial" w:hAnsi="Arial" w:cs="Arial"/>
                 <w:sz w:val="24"/>
                 <w:szCs w:val="24"/>
               </w:rPr>
@@ -220,13 +226,13 @@
         </w:trPr>
         <w:tc>
           <w:tcPr>
-            <w:tcW w:w="3544" w:type="dxa"/>
+            <w:tcW w:w="3433" w:type="dxa"/>
             <w:vAlign w:val="center"/>
           </w:tcPr>
           <w:p>
             <w:pPr>
               <w:rPr>
-                <w:rFonts w:cstheme="minorHAnsi"/>
+                <w:rFonts w:ascii="Arial" w:hAnsi="Arial" w:cs="Arial"/>
                 <w:b/>
                 <w:bCs/>
                 <w:sz w:val="24"/>
@@ -235,7 +241,7 @@
             </w:pPr>
             <w:r>
               <w:rPr>
-                <w:rFonts w:cstheme="minorHAnsi"/>
+                <w:rFonts w:ascii="Arial" w:hAnsi="Arial" w:cs="Arial"/>
                 <w:b/>
                 <w:bCs/>
                 <w:sz w:val="24"/>
@@ -247,20 +253,20 @@
         </w:tc>
         <w:tc>
           <w:tcPr>
-            <w:tcW w:w="5806" w:type="dxa"/>
+            <w:tcW w:w="5593" w:type="dxa"/>
             <w:vAlign w:val="center"/>
           </w:tcPr>
           <w:p>
             <w:pPr>
               <w:rPr>
-                <w:rFonts w:cstheme="minorHAnsi"/>
+                <w:rFonts w:ascii="Arial" w:hAnsi="Arial" w:cs="Arial"/>
                 <w:sz w:val="24"/>
                 <w:szCs w:val="24"/>
               </w:rPr>
             </w:pPr>
             <w:r>
               <w:rPr>
-                <w:rFonts w:cstheme="minorHAnsi"/>
+                <w:rFonts w:ascii="Arial" w:hAnsi="Arial" w:cs="Arial"/>
                 <w:sz w:val="24"/>
                 <w:szCs w:val="24"/>
               </w:rPr>
@@ -275,13 +281,13 @@
         </w:trPr>
         <w:tc>
           <w:tcPr>
-            <w:tcW w:w="3544" w:type="dxa"/>
+            <w:tcW w:w="3433" w:type="dxa"/>
             <w:vAlign w:val="center"/>
           </w:tcPr>
           <w:p>
             <w:pPr>
               <w:rPr>
-                <w:rFonts w:cstheme="minorHAnsi"/>
+                <w:rFonts w:ascii="Arial" w:hAnsi="Arial" w:cs="Arial"/>
                 <w:b/>
                 <w:bCs/>
                 <w:sz w:val="24"/>
@@ -290,7 +296,7 @@
             </w:pPr>
             <w:r>
               <w:rPr>
-                <w:rFonts w:cstheme="minorHAnsi"/>
+                <w:rFonts w:ascii="Arial" w:hAnsi="Arial" w:cs="Arial"/>
                 <w:b/>
                 <w:bCs/>
                 <w:sz w:val="24"/>
@@ -302,20 +308,20 @@
         </w:tc>
         <w:tc>
           <w:tcPr>
-            <w:tcW w:w="5806" w:type="dxa"/>
+            <w:tcW w:w="5593" w:type="dxa"/>
             <w:vAlign w:val="center"/>
           </w:tcPr>
           <w:p>
             <w:pPr>
               <w:rPr>
-                <w:rFonts w:cstheme="minorHAnsi"/>
+                <w:rFonts w:ascii="Arial" w:hAnsi="Arial" w:cs="Arial"/>
                 <w:sz w:val="24"/>
                 <w:szCs w:val="24"/>
               </w:rPr>
             </w:pPr>
             <w:r>
               <w:rPr>
-                <w:rFonts w:cstheme="minorHAnsi"/>
+                <w:rFonts w:ascii="Arial" w:hAnsi="Arial" w:cs="Arial"/>
                 <w:sz w:val="24"/>
                 <w:szCs w:val="24"/>
               </w:rPr>
@@ -330,13 +336,13 @@
         </w:trPr>
         <w:tc>
           <w:tcPr>
-            <w:tcW w:w="3544" w:type="dxa"/>
+            <w:tcW w:w="3433" w:type="dxa"/>
             <w:vAlign w:val="center"/>
           </w:tcPr>
           <w:p>
             <w:pPr>
               <w:rPr>
-                <w:rFonts w:cstheme="minorHAnsi"/>
+                <w:rFonts w:ascii="Arial" w:hAnsi="Arial" w:cs="Arial"/>
                 <w:b/>
                 <w:bCs/>
                 <w:sz w:val="24"/>
@@ -345,7 +351,7 @@
             </w:pPr>
             <w:r>
               <w:rPr>
-                <w:rFonts w:cstheme="minorHAnsi"/>
+                <w:rFonts w:ascii="Arial" w:hAnsi="Arial" w:cs="Arial"/>
                 <w:b/>
                 <w:bCs/>
                 <w:sz w:val="24"/>
@@ -357,20 +363,20 @@
         </w:tc>
         <w:tc>
           <w:tcPr>
-            <w:tcW w:w="5806" w:type="dxa"/>
+            <w:tcW w:w="5593" w:type="dxa"/>
             <w:vAlign w:val="center"/>
           </w:tcPr>
           <w:p>
             <w:pPr>
               <w:rPr>
-                <w:rFonts w:cstheme="minorHAnsi"/>
+                <w:rFonts w:ascii="Arial" w:hAnsi="Arial" w:cs="Arial"/>
                 <w:sz w:val="24"/>
                 <w:szCs w:val="24"/>
               </w:rPr>
             </w:pPr>
             <w:r>
               <w:rPr>
-                <w:rFonts w:cstheme="minorHAnsi"/>
+                <w:rFonts w:ascii="Arial" w:hAnsi="Arial" w:cs="Arial"/>
                 <w:sz w:val="24"/>
                 <w:szCs w:val="24"/>
               </w:rPr>
@@ -386,14 +392,23 @@
       </w:pPr>
     </w:p>
     <w:p>
+      <w:pPr>
+        <w:spacing w:after="200"/>
+      </w:pPr>
+    </w:p>
+    <w:p>
+      <w:pPr>
+        <w:spacing w:after="200"/>
+        <w:jc w:val="center"/>
+      </w:pPr>
       <w:r>
         <w:rPr>
           <w:noProof/>
         </w:rPr>
         <w:drawing>
-          <wp:inline distT="0" distB="0" distL="0" distR="0" wp14:anchorId="6581806E" wp14:editId="0725F5D5">
-            <wp:extent cx="5731510" cy="3037823"/>
-            <wp:effectExtent l="0" t="0" r="2540" b="0"/>
+          <wp:inline distT="0" distB="0" distL="0" distR="0" wp14:anchorId="6506D509" wp14:editId="53728928">
+            <wp:extent cx="5314122" cy="3271135"/>
+            <wp:effectExtent l="0" t="0" r="1270" b="5715"/>
             <wp:docPr id="1" name="Picture 1" descr="WebsiteScreenshot"/>
             <wp:cNvGraphicFramePr>
               <a:graphicFrameLocks xmlns:a="http://schemas.openxmlformats.org/drawingml/2006/main" noChangeAspect="1"/>
@@ -414,11 +429,14 @@
                   <pic:spPr>
                     <a:xfrm>
                       <a:off x="0" y="0"/>
-                      <a:ext cx="5731510" cy="3037823"/>
+                      <a:ext cx="5336314" cy="3284795"/>
                     </a:xfrm>
                     <a:prstGeom prst="rect">
                       <a:avLst/>
                     </a:prstGeom>
+                    <a:ln>
+                      <a:noFill/>
+                    </a:ln>
                   </pic:spPr>
                 </pic:pic>
               </a:graphicData>
@@ -427,7 +445,6 @@
         </w:drawing>
       </w:r>
     </w:p>
-    <w:p/>
     <w:p>
       <w:pPr>
         <w:spacing w:line="259" w:lineRule="auto"/>
@@ -436,7 +453,11 @@
         <w:br w:type="page"/>
       </w:r>
     </w:p>
-    <w:p/>
+    <w:p>
+      <w:pPr>
+        <w:spacing w:after="200"/>
+      </w:pPr>
+    </w:p>
     <w:sectPr>
       <w:pgSz w:w="11906" w:h="16838"/>
       <w:pgMar w:top="1440" w:right="1440" w:bottom="1440" w:left="1440" w:header="708" w:footer="708" w:gutter="0"/>

</xml_diff>